<commit_message>
i have no clue
</commit_message>
<xml_diff>
--- a/33335251 resit draft 1.docx
+++ b/33335251 resit draft 1.docx
@@ -10235,7 +10235,14 @@
         <w:rPr>
           <w:rFonts w:hint="eastAsia"/>
         </w:rPr>
-        <w:t xml:space="preserve"> then verbalized on the in and out of the breathing. </w:t>
+        <w:t xml:space="preserve"> then verbalized on the </w:t>
+      </w:r>
+      <w:r>
+        <w:rPr>
+          <w:rFonts w:hint="eastAsia"/>
+        </w:rPr>
+        <w:lastRenderedPageBreak/>
+        <w:t xml:space="preserve">in and out of the breathing. </w:t>
       </w:r>
       <w:r>
         <w:t>S</w:t>
@@ -11697,7 +11704,14 @@
         <w:rPr>
           <w:rFonts w:hint="eastAsia"/>
         </w:rPr>
-        <w:t>s her to stay in the session,</w:t>
+        <w:t xml:space="preserve">s her to stay in the </w:t>
+      </w:r>
+      <w:r>
+        <w:rPr>
+          <w:rFonts w:hint="eastAsia"/>
+        </w:rPr>
+        <w:lastRenderedPageBreak/>
+        <w:t>session,</w:t>
       </w:r>
       <w:r>
         <w:rPr>
@@ -12372,6 +12386,7 @@
         <w:t xml:space="preserve"> </w:t>
       </w:r>
       <w:r>
+        <w:lastRenderedPageBreak/>
         <w:t>‘</w:t>
       </w:r>
       <w:r>
@@ -13167,7 +13182,14 @@
         <w:rPr>
           <w:rFonts w:hint="eastAsia"/>
         </w:rPr>
-        <w:t>like to keep to herself</w:t>
+        <w:t xml:space="preserve">like to keep to </w:t>
+      </w:r>
+      <w:r>
+        <w:rPr>
+          <w:rFonts w:hint="eastAsia"/>
+        </w:rPr>
+        <w:lastRenderedPageBreak/>
+        <w:t>herself</w:t>
       </w:r>
       <w:r>
         <w:rPr>
@@ -14016,7 +14038,14 @@
         <w:rPr>
           <w:rFonts w:hint="eastAsia"/>
         </w:rPr>
-        <w:t xml:space="preserve"> around</w:t>
+        <w:t xml:space="preserve"> </w:t>
+      </w:r>
+      <w:r>
+        <w:rPr>
+          <w:rFonts w:hint="eastAsia"/>
+        </w:rPr>
+        <w:lastRenderedPageBreak/>
+        <w:t>around</w:t>
       </w:r>
       <w:r>
         <w:t xml:space="preserve">, </w:t>
@@ -14729,6 +14758,7 @@
         <w:rPr>
           <w:rFonts w:hint="eastAsia"/>
         </w:rPr>
+        <w:lastRenderedPageBreak/>
         <w:t xml:space="preserve">and killing in </w:t>
       </w:r>
       <w:r>
@@ -15497,7 +15527,14 @@
         <w:rPr>
           <w:rFonts w:hint="eastAsia"/>
         </w:rPr>
-        <w:t xml:space="preserve"> the next minute she</w:t>
+        <w:t xml:space="preserve"> the </w:t>
+      </w:r>
+      <w:r>
+        <w:rPr>
+          <w:rFonts w:hint="eastAsia"/>
+        </w:rPr>
+        <w:lastRenderedPageBreak/>
+        <w:t>next minute she</w:t>
       </w:r>
       <w:r>
         <w:rPr>
@@ -16234,7 +16271,14 @@
         <w:rPr>
           <w:rFonts w:hint="eastAsia"/>
         </w:rPr>
-        <w:t>By ending up in this messy state</w:t>
+        <w:t xml:space="preserve">By ending up in this messy </w:t>
+      </w:r>
+      <w:r>
+        <w:rPr>
+          <w:rFonts w:hint="eastAsia"/>
+        </w:rPr>
+        <w:lastRenderedPageBreak/>
+        <w:t>state</w:t>
       </w:r>
       <w:r>
         <w:rPr>
@@ -17054,7 +17098,14 @@
         <w:rPr>
           <w:rFonts w:hint="eastAsia"/>
         </w:rPr>
-        <w:t>lder and the painful memories from</w:t>
+        <w:t xml:space="preserve">lder and the painful memories </w:t>
+      </w:r>
+      <w:r>
+        <w:rPr>
+          <w:rFonts w:hint="eastAsia"/>
+        </w:rPr>
+        <w:lastRenderedPageBreak/>
+        <w:t>from</w:t>
       </w:r>
       <w:r>
         <w:rPr>
@@ -17780,7 +17831,14 @@
         <w:rPr>
           <w:rFonts w:hint="eastAsia"/>
         </w:rPr>
-        <w:t>She enjoys being how she is and does not want to change anything, and she also mentions her wanting to be the cent</w:t>
+        <w:t xml:space="preserve">She enjoys being how she is and does not want to change anything, and she also mentions her </w:t>
+      </w:r>
+      <w:r>
+        <w:rPr>
+          <w:rFonts w:hint="eastAsia"/>
+        </w:rPr>
+        <w:lastRenderedPageBreak/>
+        <w:t>wanting to be the cent</w:t>
       </w:r>
       <w:r>
         <w:rPr>
@@ -18494,7 +18552,14 @@
         <w:rPr>
           <w:rFonts w:hint="eastAsia"/>
         </w:rPr>
-        <w:t>have in depth conversations with Kate</w:t>
+        <w:t xml:space="preserve">have in depth </w:t>
+      </w:r>
+      <w:r>
+        <w:rPr>
+          <w:rFonts w:hint="eastAsia"/>
+        </w:rPr>
+        <w:lastRenderedPageBreak/>
+        <w:t>conversations with Kate</w:t>
       </w:r>
       <w:r>
         <w:t xml:space="preserve">. </w:t>
@@ -19120,6 +19185,7 @@
         <w:t xml:space="preserve"> interpersonal space and </w:t>
       </w:r>
       <w:r>
+        <w:lastRenderedPageBreak/>
         <w:t>dimensions</w:t>
       </w:r>
       <w:r>
@@ -19752,7 +19818,14 @@
         <w:rPr>
           <w:rFonts w:hint="eastAsia"/>
         </w:rPr>
-        <w:t xml:space="preserve"> around our therapeutic relationship, whether</w:t>
+        <w:t xml:space="preserve"> around </w:t>
+      </w:r>
+      <w:r>
+        <w:rPr>
+          <w:rFonts w:hint="eastAsia"/>
+        </w:rPr>
+        <w:lastRenderedPageBreak/>
+        <w:t>our therapeutic relationship, whether</w:t>
       </w:r>
       <w:r>
         <w:rPr>
@@ -20616,7 +20689,15 @@
           <w:rFonts w:hint="eastAsia"/>
           <w:color w:val="000000" w:themeColor="text1"/>
         </w:rPr>
-        <w:t xml:space="preserve"> trying to </w:t>
+        <w:t xml:space="preserve"> </w:t>
+      </w:r>
+      <w:r>
+        <w:rPr>
+          <w:rFonts w:hint="eastAsia"/>
+          <w:color w:val="000000" w:themeColor="text1"/>
+        </w:rPr>
+        <w:lastRenderedPageBreak/>
+        <w:t xml:space="preserve">trying to </w:t>
       </w:r>
       <w:r>
         <w:rPr>
@@ -21529,13 +21610,21 @@
           <w:rFonts w:hint="eastAsia"/>
           <w:color w:val="000000" w:themeColor="text1"/>
         </w:rPr>
-        <w:t xml:space="preserve"> was not helpful when dealing with the loss of her father. </w:t>
+        <w:t xml:space="preserve"> was not helpful when dealing </w:t>
       </w:r>
       <w:r>
         <w:rPr>
           <w:rFonts w:hint="eastAsia"/>
           <w:color w:val="000000" w:themeColor="text1"/>
         </w:rPr>
+        <w:lastRenderedPageBreak/>
+        <w:t xml:space="preserve">with the loss of her father. </w:t>
+      </w:r>
+      <w:r>
+        <w:rPr>
+          <w:rFonts w:hint="eastAsia"/>
+          <w:color w:val="000000" w:themeColor="text1"/>
+        </w:rPr>
         <w:t xml:space="preserve">What </w:t>
       </w:r>
       <w:r>
@@ -22213,6 +22302,7 @@
         <w:rPr>
           <w:rFonts w:hint="eastAsia"/>
         </w:rPr>
+        <w:lastRenderedPageBreak/>
         <w:t>exploring our</w:t>
       </w:r>
       <w:r>
@@ -22890,6 +22980,7 @@
         <w:t xml:space="preserve"> curious about the </w:t>
       </w:r>
       <w:r>
+        <w:lastRenderedPageBreak/>
         <w:t>reason</w:t>
       </w:r>
       <w:r>
@@ -23569,7 +23660,14 @@
         <w:rPr>
           <w:rFonts w:hint="eastAsia"/>
         </w:rPr>
-        <w:t xml:space="preserve"> about this difficult</w:t>
+        <w:t xml:space="preserve"> about this </w:t>
+      </w:r>
+      <w:r>
+        <w:rPr>
+          <w:rFonts w:hint="eastAsia"/>
+        </w:rPr>
+        <w:lastRenderedPageBreak/>
+        <w:t>difficult</w:t>
       </w:r>
       <w:r>
         <w:rPr>
@@ -23882,6 +23980,7 @@
         <w:rPr>
           <w:b/>
         </w:rPr>
+        <w:lastRenderedPageBreak/>
         <w:t>D</w:t>
       </w:r>
       <w:r>
@@ -24374,7 +24473,14 @@
         <w:rPr>
           <w:rFonts w:hint="eastAsia"/>
         </w:rPr>
-        <w:t xml:space="preserve"> the real world and inner world</w:t>
+        <w:t xml:space="preserve"> </w:t>
+      </w:r>
+      <w:r>
+        <w:rPr>
+          <w:rFonts w:hint="eastAsia"/>
+        </w:rPr>
+        <w:lastRenderedPageBreak/>
+        <w:t>the real world and inner world</w:t>
       </w:r>
       <w:r>
         <w:rPr>
@@ -24919,7 +25025,14 @@
         <w:rPr>
           <w:rFonts w:hint="eastAsia"/>
         </w:rPr>
-        <w:t xml:space="preserve"> and in the beginning she just threw things out, but gradually she seemed to identify them through body and build up body strength to cope with them. </w:t>
+        <w:t xml:space="preserve"> and in the beginning she just threw things out, but gradually she seemed to identify them through body and </w:t>
+      </w:r>
+      <w:r>
+        <w:rPr>
+          <w:rFonts w:hint="eastAsia"/>
+        </w:rPr>
+        <w:lastRenderedPageBreak/>
+        <w:t xml:space="preserve">build up body strength to cope with them. </w:t>
       </w:r>
       <w:r>
         <w:t>S</w:t>
@@ -25560,7 +25673,14 @@
         <w:rPr>
           <w:rFonts w:hint="eastAsia"/>
         </w:rPr>
-        <w:t xml:space="preserve"> though it might still be difficult to work with her resistance to come in to the session due to the upcoming separation with me, there is also a</w:t>
+        <w:t xml:space="preserve"> though it might still be difficult to work with her resistance to come in to the session due to the </w:t>
+      </w:r>
+      <w:r>
+        <w:rPr>
+          <w:rFonts w:hint="eastAsia"/>
+        </w:rPr>
+        <w:lastRenderedPageBreak/>
+        <w:t>upcoming separation with me, there is also a</w:t>
       </w:r>
       <w:r>
         <w:rPr>
@@ -25879,6 +25999,7 @@
           <w:b/>
           <w:szCs w:val="24"/>
         </w:rPr>
+        <w:lastRenderedPageBreak/>
         <w:t>References</w:t>
       </w:r>
     </w:p>
@@ -26740,6 +26861,7 @@
         <w:rPr>
           <w:szCs w:val="24"/>
         </w:rPr>
+        <w:lastRenderedPageBreak/>
         <w:t>Damasio</w:t>
       </w:r>
       <w:r>
@@ -27627,7 +27749,15 @@
           <w:i/>
           <w:szCs w:val="24"/>
         </w:rPr>
-        <w:t>Psychiatric Services</w:t>
+        <w:t xml:space="preserve">Psychiatric </w:t>
+      </w:r>
+      <w:r>
+        <w:rPr>
+          <w:i/>
+          <w:szCs w:val="24"/>
+        </w:rPr>
+        <w:lastRenderedPageBreak/>
+        <w:t>Services</w:t>
       </w:r>
     </w:p>
     <w:p>
@@ -28633,7 +28763,15 @@
           <w:rFonts w:hint="eastAsia"/>
           <w:szCs w:val="24"/>
         </w:rPr>
-        <w:t xml:space="preserve">Individual dance movement psychotherapy in an in-patient psychiatric setting, </w:t>
+        <w:t xml:space="preserve">Individual dance movement psychotherapy in an in-patient </w:t>
+      </w:r>
+      <w:r>
+        <w:rPr>
+          <w:rFonts w:hint="eastAsia"/>
+          <w:szCs w:val="24"/>
+        </w:rPr>
+        <w:lastRenderedPageBreak/>
+        <w:t xml:space="preserve">psychiatric setting, </w:t>
       </w:r>
       <w:r>
         <w:rPr>
@@ -31792,6 +31930,7 @@
         <w:rPr>
           <w:szCs w:val="24"/>
         </w:rPr>
+        <w:lastRenderedPageBreak/>
         <w:t>Ward</w:t>
       </w:r>
       <w:r>
@@ -32463,6 +32602,9 @@
     <w:pPr>
       <w:pStyle w:val="Header"/>
     </w:pPr>
+    <w:r>
+      <w:t>I have no clue</w:t>
+    </w:r>
     <w:bookmarkStart w:id="0" w:name="_GoBack"/>
     <w:bookmarkEnd w:id="0"/>
   </w:p>
@@ -33849,7 +33991,7 @@
 </file>
 
 <file path=customXml/itemProps1.xml><?xml version="1.0" encoding="utf-8"?>
-<ds:datastoreItem xmlns:ds="http://schemas.openxmlformats.org/officeDocument/2006/customXml" ds:itemID="{0E903017-7C34-334D-B60C-98F3B75DCC9A}">
+<ds:datastoreItem xmlns:ds="http://schemas.openxmlformats.org/officeDocument/2006/customXml" ds:itemID="{5D0F6C83-70D6-634F-B348-F5100BFDC278}">
   <ds:schemaRefs>
     <ds:schemaRef ds:uri="http://schemas.openxmlformats.org/officeDocument/2006/bibliography"/>
   </ds:schemaRefs>

</xml_diff>